<commit_message>
:construction: Started writing scalability
</commit_message>
<xml_diff>
--- a/pdfs/Skalabilnost.docx
+++ b/pdfs/Skalabilnost.docx
@@ -38,17 +38,17 @@
         <w:jc w:val="both"/>
         <w:rPr>
           <w:rFonts w:asciiTheme="majorHAnsi" w:hAnsiTheme="majorHAnsi" w:cstheme="majorHAnsi"/>
-          <w:sz w:val="24"/>
-          <w:szCs w:val="24"/>
-          <w:lang w:val="en-US"/>
-        </w:rPr>
-      </w:pPr>
-      <w:proofErr w:type="spellStart"/>
-      <w:r>
-        <w:rPr>
-          <w:rFonts w:asciiTheme="majorHAnsi" w:hAnsiTheme="majorHAnsi" w:cstheme="majorHAnsi"/>
-          <w:sz w:val="24"/>
-          <w:szCs w:val="24"/>
+          <w:sz w:val="28"/>
+          <w:szCs w:val="28"/>
+          <w:lang w:val="en-US"/>
+        </w:rPr>
+      </w:pPr>
+      <w:proofErr w:type="spellStart"/>
+      <w:r>
+        <w:rPr>
+          <w:rFonts w:asciiTheme="majorHAnsi" w:hAnsiTheme="majorHAnsi" w:cstheme="majorHAnsi"/>
+          <w:sz w:val="28"/>
+          <w:szCs w:val="28"/>
           <w:lang w:val="en-US"/>
         </w:rPr>
         <w:t>Pretpostavke</w:t>
@@ -57,8 +57,8 @@
       <w:r>
         <w:rPr>
           <w:rFonts w:asciiTheme="majorHAnsi" w:hAnsiTheme="majorHAnsi" w:cstheme="majorHAnsi"/>
-          <w:sz w:val="24"/>
-          <w:szCs w:val="24"/>
+          <w:sz w:val="28"/>
+          <w:szCs w:val="28"/>
           <w:lang w:val="en-US"/>
         </w:rPr>
         <w:t>:</w:t>
@@ -69,16 +69,16 @@
         <w:jc w:val="both"/>
         <w:rPr>
           <w:rFonts w:asciiTheme="majorHAnsi" w:hAnsiTheme="majorHAnsi" w:cstheme="majorHAnsi"/>
-          <w:sz w:val="24"/>
-          <w:szCs w:val="24"/>
-          <w:lang w:val="en-US"/>
-        </w:rPr>
-      </w:pPr>
-      <w:r>
-        <w:rPr>
-          <w:rFonts w:asciiTheme="majorHAnsi" w:hAnsiTheme="majorHAnsi" w:cstheme="majorHAnsi"/>
-          <w:sz w:val="24"/>
-          <w:szCs w:val="24"/>
+          <w:sz w:val="28"/>
+          <w:szCs w:val="28"/>
+          <w:lang w:val="en-US"/>
+        </w:rPr>
+      </w:pPr>
+      <w:r>
+        <w:rPr>
+          <w:rFonts w:asciiTheme="majorHAnsi" w:hAnsiTheme="majorHAnsi" w:cstheme="majorHAnsi"/>
+          <w:sz w:val="28"/>
+          <w:szCs w:val="28"/>
           <w:lang w:val="en-US"/>
         </w:rPr>
         <w:t xml:space="preserve">- </w:t>
@@ -87,8 +87,8 @@
       <w:r>
         <w:rPr>
           <w:rFonts w:asciiTheme="majorHAnsi" w:hAnsiTheme="majorHAnsi" w:cstheme="majorHAnsi"/>
-          <w:sz w:val="24"/>
-          <w:szCs w:val="24"/>
+          <w:sz w:val="28"/>
+          <w:szCs w:val="28"/>
           <w:lang w:val="en-US"/>
         </w:rPr>
         <w:t>ukupan</w:t>
@@ -97,18 +97,18 @@
       <w:r>
         <w:rPr>
           <w:rFonts w:asciiTheme="majorHAnsi" w:hAnsiTheme="majorHAnsi" w:cstheme="majorHAnsi"/>
-          <w:sz w:val="24"/>
-          <w:szCs w:val="24"/>
-          <w:lang w:val="en-US"/>
-        </w:rPr>
-        <w:t xml:space="preserve"> </w:t>
-      </w:r>
-      <w:proofErr w:type="spellStart"/>
-      <w:r>
-        <w:rPr>
-          <w:rFonts w:asciiTheme="majorHAnsi" w:hAnsiTheme="majorHAnsi" w:cstheme="majorHAnsi"/>
-          <w:sz w:val="24"/>
-          <w:szCs w:val="24"/>
+          <w:sz w:val="28"/>
+          <w:szCs w:val="28"/>
+          <w:lang w:val="en-US"/>
+        </w:rPr>
+        <w:t xml:space="preserve"> </w:t>
+      </w:r>
+      <w:proofErr w:type="spellStart"/>
+      <w:r>
+        <w:rPr>
+          <w:rFonts w:asciiTheme="majorHAnsi" w:hAnsiTheme="majorHAnsi" w:cstheme="majorHAnsi"/>
+          <w:sz w:val="28"/>
+          <w:szCs w:val="28"/>
           <w:lang w:val="en-US"/>
         </w:rPr>
         <w:t>broj</w:t>
@@ -117,18 +117,18 @@
       <w:r>
         <w:rPr>
           <w:rFonts w:asciiTheme="majorHAnsi" w:hAnsiTheme="majorHAnsi" w:cstheme="majorHAnsi"/>
-          <w:sz w:val="24"/>
-          <w:szCs w:val="24"/>
-          <w:lang w:val="en-US"/>
-        </w:rPr>
-        <w:t xml:space="preserve"> </w:t>
-      </w:r>
-      <w:proofErr w:type="spellStart"/>
-      <w:r>
-        <w:rPr>
-          <w:rFonts w:asciiTheme="majorHAnsi" w:hAnsiTheme="majorHAnsi" w:cstheme="majorHAnsi"/>
-          <w:sz w:val="24"/>
-          <w:szCs w:val="24"/>
+          <w:sz w:val="28"/>
+          <w:szCs w:val="28"/>
+          <w:lang w:val="en-US"/>
+        </w:rPr>
+        <w:t xml:space="preserve"> </w:t>
+      </w:r>
+      <w:proofErr w:type="spellStart"/>
+      <w:r>
+        <w:rPr>
+          <w:rFonts w:asciiTheme="majorHAnsi" w:hAnsiTheme="majorHAnsi" w:cstheme="majorHAnsi"/>
+          <w:sz w:val="28"/>
+          <w:szCs w:val="28"/>
           <w:lang w:val="en-US"/>
         </w:rPr>
         <w:t>korisnika</w:t>
@@ -137,18 +137,18 @@
       <w:r>
         <w:rPr>
           <w:rFonts w:asciiTheme="majorHAnsi" w:hAnsiTheme="majorHAnsi" w:cstheme="majorHAnsi"/>
-          <w:sz w:val="24"/>
-          <w:szCs w:val="24"/>
-          <w:lang w:val="en-US"/>
-        </w:rPr>
-        <w:t xml:space="preserve"> </w:t>
-      </w:r>
-      <w:proofErr w:type="spellStart"/>
-      <w:r>
-        <w:rPr>
-          <w:rFonts w:asciiTheme="majorHAnsi" w:hAnsiTheme="majorHAnsi" w:cstheme="majorHAnsi"/>
-          <w:sz w:val="24"/>
-          <w:szCs w:val="24"/>
+          <w:sz w:val="28"/>
+          <w:szCs w:val="28"/>
+          <w:lang w:val="en-US"/>
+        </w:rPr>
+        <w:t xml:space="preserve"> </w:t>
+      </w:r>
+      <w:proofErr w:type="spellStart"/>
+      <w:r>
+        <w:rPr>
+          <w:rFonts w:asciiTheme="majorHAnsi" w:hAnsiTheme="majorHAnsi" w:cstheme="majorHAnsi"/>
+          <w:sz w:val="28"/>
+          <w:szCs w:val="28"/>
           <w:lang w:val="en-US"/>
         </w:rPr>
         <w:t>aplikacije</w:t>
@@ -157,8 +157,8 @@
       <w:r>
         <w:rPr>
           <w:rFonts w:asciiTheme="majorHAnsi" w:hAnsiTheme="majorHAnsi" w:cstheme="majorHAnsi"/>
-          <w:sz w:val="24"/>
-          <w:szCs w:val="24"/>
+          <w:sz w:val="28"/>
+          <w:szCs w:val="28"/>
           <w:lang w:val="en-US"/>
         </w:rPr>
         <w:t xml:space="preserve"> je 200 </w:t>
@@ -167,8 +167,8 @@
       <w:r>
         <w:rPr>
           <w:rFonts w:asciiTheme="majorHAnsi" w:hAnsiTheme="majorHAnsi" w:cstheme="majorHAnsi"/>
-          <w:sz w:val="24"/>
-          <w:szCs w:val="24"/>
+          <w:sz w:val="28"/>
+          <w:szCs w:val="28"/>
           <w:lang w:val="en-US"/>
         </w:rPr>
         <w:t>miliona</w:t>
@@ -177,8 +177,8 @@
       <w:r>
         <w:rPr>
           <w:rFonts w:asciiTheme="majorHAnsi" w:hAnsiTheme="majorHAnsi" w:cstheme="majorHAnsi"/>
-          <w:sz w:val="24"/>
-          <w:szCs w:val="24"/>
+          <w:sz w:val="28"/>
+          <w:szCs w:val="28"/>
           <w:lang w:val="en-US"/>
         </w:rPr>
         <w:t>,</w:t>
@@ -189,16 +189,16 @@
         <w:jc w:val="both"/>
         <w:rPr>
           <w:rFonts w:asciiTheme="majorHAnsi" w:hAnsiTheme="majorHAnsi" w:cstheme="majorHAnsi"/>
-          <w:sz w:val="24"/>
-          <w:szCs w:val="24"/>
-          <w:lang w:val="en-US"/>
-        </w:rPr>
-      </w:pPr>
-      <w:r>
-        <w:rPr>
-          <w:rFonts w:asciiTheme="majorHAnsi" w:hAnsiTheme="majorHAnsi" w:cstheme="majorHAnsi"/>
-          <w:sz w:val="24"/>
-          <w:szCs w:val="24"/>
+          <w:sz w:val="28"/>
+          <w:szCs w:val="28"/>
+          <w:lang w:val="en-US"/>
+        </w:rPr>
+      </w:pPr>
+      <w:r>
+        <w:rPr>
+          <w:rFonts w:asciiTheme="majorHAnsi" w:hAnsiTheme="majorHAnsi" w:cstheme="majorHAnsi"/>
+          <w:sz w:val="28"/>
+          <w:szCs w:val="28"/>
           <w:lang w:val="en-US"/>
         </w:rPr>
         <w:t>-</w:t>
@@ -206,18 +206,18 @@
       <w:r>
         <w:rPr>
           <w:rFonts w:asciiTheme="majorHAnsi" w:hAnsiTheme="majorHAnsi" w:cstheme="majorHAnsi"/>
-          <w:sz w:val="24"/>
-          <w:szCs w:val="24"/>
-          <w:lang w:val="en-US"/>
-        </w:rPr>
-        <w:t xml:space="preserve"> </w:t>
-      </w:r>
-      <w:proofErr w:type="spellStart"/>
-      <w:r>
-        <w:rPr>
-          <w:rFonts w:asciiTheme="majorHAnsi" w:hAnsiTheme="majorHAnsi" w:cstheme="majorHAnsi"/>
-          <w:sz w:val="24"/>
-          <w:szCs w:val="24"/>
+          <w:sz w:val="28"/>
+          <w:szCs w:val="28"/>
+          <w:lang w:val="en-US"/>
+        </w:rPr>
+        <w:t xml:space="preserve"> </w:t>
+      </w:r>
+      <w:proofErr w:type="spellStart"/>
+      <w:r>
+        <w:rPr>
+          <w:rFonts w:asciiTheme="majorHAnsi" w:hAnsiTheme="majorHAnsi" w:cstheme="majorHAnsi"/>
+          <w:sz w:val="28"/>
+          <w:szCs w:val="28"/>
           <w:lang w:val="en-US"/>
         </w:rPr>
         <w:t>broj</w:t>
@@ -226,18 +226,18 @@
       <w:r>
         <w:rPr>
           <w:rFonts w:asciiTheme="majorHAnsi" w:hAnsiTheme="majorHAnsi" w:cstheme="majorHAnsi"/>
-          <w:sz w:val="24"/>
-          <w:szCs w:val="24"/>
-          <w:lang w:val="en-US"/>
-        </w:rPr>
-        <w:t xml:space="preserve"> </w:t>
-      </w:r>
-      <w:proofErr w:type="spellStart"/>
-      <w:r>
-        <w:rPr>
-          <w:rFonts w:asciiTheme="majorHAnsi" w:hAnsiTheme="majorHAnsi" w:cstheme="majorHAnsi"/>
-          <w:sz w:val="24"/>
-          <w:szCs w:val="24"/>
+          <w:sz w:val="28"/>
+          <w:szCs w:val="28"/>
+          <w:lang w:val="en-US"/>
+        </w:rPr>
+        <w:t xml:space="preserve"> </w:t>
+      </w:r>
+      <w:proofErr w:type="spellStart"/>
+      <w:r>
+        <w:rPr>
+          <w:rFonts w:asciiTheme="majorHAnsi" w:hAnsiTheme="majorHAnsi" w:cstheme="majorHAnsi"/>
+          <w:sz w:val="28"/>
+          <w:szCs w:val="28"/>
           <w:lang w:val="en-US"/>
         </w:rPr>
         <w:t>rezervacija</w:t>
@@ -246,18 +246,18 @@
       <w:r>
         <w:rPr>
           <w:rFonts w:asciiTheme="majorHAnsi" w:hAnsiTheme="majorHAnsi" w:cstheme="majorHAnsi"/>
-          <w:sz w:val="24"/>
-          <w:szCs w:val="24"/>
-          <w:lang w:val="en-US"/>
-        </w:rPr>
-        <w:t xml:space="preserve"> </w:t>
-      </w:r>
-      <w:proofErr w:type="spellStart"/>
-      <w:r>
-        <w:rPr>
-          <w:rFonts w:asciiTheme="majorHAnsi" w:hAnsiTheme="majorHAnsi" w:cstheme="majorHAnsi"/>
-          <w:sz w:val="24"/>
-          <w:szCs w:val="24"/>
+          <w:sz w:val="28"/>
+          <w:szCs w:val="28"/>
+          <w:lang w:val="en-US"/>
+        </w:rPr>
+        <w:t xml:space="preserve"> </w:t>
+      </w:r>
+      <w:proofErr w:type="spellStart"/>
+      <w:r>
+        <w:rPr>
+          <w:rFonts w:asciiTheme="majorHAnsi" w:hAnsiTheme="majorHAnsi" w:cstheme="majorHAnsi"/>
+          <w:sz w:val="28"/>
+          <w:szCs w:val="28"/>
           <w:lang w:val="en-US"/>
         </w:rPr>
         <w:t>lekova</w:t>
@@ -266,18 +266,18 @@
       <w:r>
         <w:rPr>
           <w:rFonts w:asciiTheme="majorHAnsi" w:hAnsiTheme="majorHAnsi" w:cstheme="majorHAnsi"/>
-          <w:sz w:val="24"/>
-          <w:szCs w:val="24"/>
-          <w:lang w:val="en-US"/>
-        </w:rPr>
-        <w:t xml:space="preserve"> </w:t>
-      </w:r>
-      <w:proofErr w:type="spellStart"/>
-      <w:r>
-        <w:rPr>
-          <w:rFonts w:asciiTheme="majorHAnsi" w:hAnsiTheme="majorHAnsi" w:cstheme="majorHAnsi"/>
-          <w:sz w:val="24"/>
-          <w:szCs w:val="24"/>
+          <w:sz w:val="28"/>
+          <w:szCs w:val="28"/>
+          <w:lang w:val="en-US"/>
+        </w:rPr>
+        <w:t xml:space="preserve"> </w:t>
+      </w:r>
+      <w:proofErr w:type="spellStart"/>
+      <w:r>
+        <w:rPr>
+          <w:rFonts w:asciiTheme="majorHAnsi" w:hAnsiTheme="majorHAnsi" w:cstheme="majorHAnsi"/>
+          <w:sz w:val="28"/>
+          <w:szCs w:val="28"/>
           <w:lang w:val="en-US"/>
         </w:rPr>
         <w:t>i</w:t>
@@ -286,18 +286,18 @@
       <w:r>
         <w:rPr>
           <w:rFonts w:asciiTheme="majorHAnsi" w:hAnsiTheme="majorHAnsi" w:cstheme="majorHAnsi"/>
-          <w:sz w:val="24"/>
-          <w:szCs w:val="24"/>
-          <w:lang w:val="en-US"/>
-        </w:rPr>
-        <w:t xml:space="preserve"> </w:t>
-      </w:r>
-      <w:proofErr w:type="spellStart"/>
-      <w:r>
-        <w:rPr>
-          <w:rFonts w:asciiTheme="majorHAnsi" w:hAnsiTheme="majorHAnsi" w:cstheme="majorHAnsi"/>
-          <w:sz w:val="24"/>
-          <w:szCs w:val="24"/>
+          <w:sz w:val="28"/>
+          <w:szCs w:val="28"/>
+          <w:lang w:val="en-US"/>
+        </w:rPr>
+        <w:t xml:space="preserve"> </w:t>
+      </w:r>
+      <w:proofErr w:type="spellStart"/>
+      <w:r>
+        <w:rPr>
+          <w:rFonts w:asciiTheme="majorHAnsi" w:hAnsiTheme="majorHAnsi" w:cstheme="majorHAnsi"/>
+          <w:sz w:val="28"/>
+          <w:szCs w:val="28"/>
           <w:lang w:val="en-US"/>
         </w:rPr>
         <w:t>zakazanih</w:t>
@@ -306,18 +306,18 @@
       <w:r>
         <w:rPr>
           <w:rFonts w:asciiTheme="majorHAnsi" w:hAnsiTheme="majorHAnsi" w:cstheme="majorHAnsi"/>
-          <w:sz w:val="24"/>
-          <w:szCs w:val="24"/>
-          <w:lang w:val="en-US"/>
-        </w:rPr>
-        <w:t xml:space="preserve"> </w:t>
-      </w:r>
-      <w:proofErr w:type="spellStart"/>
-      <w:r>
-        <w:rPr>
-          <w:rFonts w:asciiTheme="majorHAnsi" w:hAnsiTheme="majorHAnsi" w:cstheme="majorHAnsi"/>
-          <w:sz w:val="24"/>
-          <w:szCs w:val="24"/>
+          <w:sz w:val="28"/>
+          <w:szCs w:val="28"/>
+          <w:lang w:val="en-US"/>
+        </w:rPr>
+        <w:t xml:space="preserve"> </w:t>
+      </w:r>
+      <w:proofErr w:type="spellStart"/>
+      <w:r>
+        <w:rPr>
+          <w:rFonts w:asciiTheme="majorHAnsi" w:hAnsiTheme="majorHAnsi" w:cstheme="majorHAnsi"/>
+          <w:sz w:val="28"/>
+          <w:szCs w:val="28"/>
           <w:lang w:val="en-US"/>
         </w:rPr>
         <w:t>pregleda</w:t>
@@ -326,18 +326,18 @@
       <w:r>
         <w:rPr>
           <w:rFonts w:asciiTheme="majorHAnsi" w:hAnsiTheme="majorHAnsi" w:cstheme="majorHAnsi"/>
-          <w:sz w:val="24"/>
-          <w:szCs w:val="24"/>
-          <w:lang w:val="en-US"/>
-        </w:rPr>
-        <w:t xml:space="preserve"> </w:t>
-      </w:r>
-      <w:proofErr w:type="spellStart"/>
-      <w:r>
-        <w:rPr>
-          <w:rFonts w:asciiTheme="majorHAnsi" w:hAnsiTheme="majorHAnsi" w:cstheme="majorHAnsi"/>
-          <w:sz w:val="24"/>
-          <w:szCs w:val="24"/>
+          <w:sz w:val="28"/>
+          <w:szCs w:val="28"/>
+          <w:lang w:val="en-US"/>
+        </w:rPr>
+        <w:t xml:space="preserve"> </w:t>
+      </w:r>
+      <w:proofErr w:type="spellStart"/>
+      <w:r>
+        <w:rPr>
+          <w:rFonts w:asciiTheme="majorHAnsi" w:hAnsiTheme="majorHAnsi" w:cstheme="majorHAnsi"/>
+          <w:sz w:val="28"/>
+          <w:szCs w:val="28"/>
           <w:lang w:val="en-US"/>
         </w:rPr>
         <w:t>kod</w:t>
@@ -346,18 +346,18 @@
       <w:r>
         <w:rPr>
           <w:rFonts w:asciiTheme="majorHAnsi" w:hAnsiTheme="majorHAnsi" w:cstheme="majorHAnsi"/>
-          <w:sz w:val="24"/>
-          <w:szCs w:val="24"/>
-          <w:lang w:val="en-US"/>
-        </w:rPr>
-        <w:t xml:space="preserve"> </w:t>
-      </w:r>
-      <w:proofErr w:type="spellStart"/>
-      <w:r>
-        <w:rPr>
-          <w:rFonts w:asciiTheme="majorHAnsi" w:hAnsiTheme="majorHAnsi" w:cstheme="majorHAnsi"/>
-          <w:sz w:val="24"/>
-          <w:szCs w:val="24"/>
+          <w:sz w:val="28"/>
+          <w:szCs w:val="28"/>
+          <w:lang w:val="en-US"/>
+        </w:rPr>
+        <w:t xml:space="preserve"> </w:t>
+      </w:r>
+      <w:proofErr w:type="spellStart"/>
+      <w:r>
+        <w:rPr>
+          <w:rFonts w:asciiTheme="majorHAnsi" w:hAnsiTheme="majorHAnsi" w:cstheme="majorHAnsi"/>
+          <w:sz w:val="28"/>
+          <w:szCs w:val="28"/>
           <w:lang w:val="en-US"/>
         </w:rPr>
         <w:t>farmaceuta</w:t>
@@ -366,18 +366,18 @@
       <w:r>
         <w:rPr>
           <w:rFonts w:asciiTheme="majorHAnsi" w:hAnsiTheme="majorHAnsi" w:cstheme="majorHAnsi"/>
-          <w:sz w:val="24"/>
-          <w:szCs w:val="24"/>
-          <w:lang w:val="en-US"/>
-        </w:rPr>
-        <w:t xml:space="preserve"> </w:t>
-      </w:r>
-      <w:proofErr w:type="spellStart"/>
-      <w:r>
-        <w:rPr>
-          <w:rFonts w:asciiTheme="majorHAnsi" w:hAnsiTheme="majorHAnsi" w:cstheme="majorHAnsi"/>
-          <w:sz w:val="24"/>
-          <w:szCs w:val="24"/>
+          <w:sz w:val="28"/>
+          <w:szCs w:val="28"/>
+          <w:lang w:val="en-US"/>
+        </w:rPr>
+        <w:t xml:space="preserve"> </w:t>
+      </w:r>
+      <w:proofErr w:type="spellStart"/>
+      <w:r>
+        <w:rPr>
+          <w:rFonts w:asciiTheme="majorHAnsi" w:hAnsiTheme="majorHAnsi" w:cstheme="majorHAnsi"/>
+          <w:sz w:val="28"/>
+          <w:szCs w:val="28"/>
           <w:lang w:val="en-US"/>
         </w:rPr>
         <w:t>i</w:t>
@@ -386,18 +386,18 @@
       <w:r>
         <w:rPr>
           <w:rFonts w:asciiTheme="majorHAnsi" w:hAnsiTheme="majorHAnsi" w:cstheme="majorHAnsi"/>
-          <w:sz w:val="24"/>
-          <w:szCs w:val="24"/>
-          <w:lang w:val="en-US"/>
-        </w:rPr>
-        <w:t xml:space="preserve"> </w:t>
-      </w:r>
-      <w:proofErr w:type="spellStart"/>
-      <w:r>
-        <w:rPr>
-          <w:rFonts w:asciiTheme="majorHAnsi" w:hAnsiTheme="majorHAnsi" w:cstheme="majorHAnsi"/>
-          <w:sz w:val="24"/>
-          <w:szCs w:val="24"/>
+          <w:sz w:val="28"/>
+          <w:szCs w:val="28"/>
+          <w:lang w:val="en-US"/>
+        </w:rPr>
+        <w:t xml:space="preserve"> </w:t>
+      </w:r>
+      <w:proofErr w:type="spellStart"/>
+      <w:r>
+        <w:rPr>
+          <w:rFonts w:asciiTheme="majorHAnsi" w:hAnsiTheme="majorHAnsi" w:cstheme="majorHAnsi"/>
+          <w:sz w:val="28"/>
+          <w:szCs w:val="28"/>
           <w:lang w:val="en-US"/>
         </w:rPr>
         <w:t>dermatologa</w:t>
@@ -406,18 +406,18 @@
       <w:r>
         <w:rPr>
           <w:rFonts w:asciiTheme="majorHAnsi" w:hAnsiTheme="majorHAnsi" w:cstheme="majorHAnsi"/>
-          <w:sz w:val="24"/>
-          <w:szCs w:val="24"/>
-          <w:lang w:val="en-US"/>
-        </w:rPr>
-        <w:t xml:space="preserve"> </w:t>
-      </w:r>
-      <w:proofErr w:type="spellStart"/>
-      <w:r>
-        <w:rPr>
-          <w:rFonts w:asciiTheme="majorHAnsi" w:hAnsiTheme="majorHAnsi" w:cstheme="majorHAnsi"/>
-          <w:sz w:val="24"/>
-          <w:szCs w:val="24"/>
+          <w:sz w:val="28"/>
+          <w:szCs w:val="28"/>
+          <w:lang w:val="en-US"/>
+        </w:rPr>
+        <w:t xml:space="preserve"> </w:t>
+      </w:r>
+      <w:proofErr w:type="spellStart"/>
+      <w:r>
+        <w:rPr>
+          <w:rFonts w:asciiTheme="majorHAnsi" w:hAnsiTheme="majorHAnsi" w:cstheme="majorHAnsi"/>
+          <w:sz w:val="28"/>
+          <w:szCs w:val="28"/>
           <w:lang w:val="en-US"/>
         </w:rPr>
         <w:t>na</w:t>
@@ -426,18 +426,18 @@
       <w:r>
         <w:rPr>
           <w:rFonts w:asciiTheme="majorHAnsi" w:hAnsiTheme="majorHAnsi" w:cstheme="majorHAnsi"/>
-          <w:sz w:val="24"/>
-          <w:szCs w:val="24"/>
-          <w:lang w:val="en-US"/>
-        </w:rPr>
-        <w:t xml:space="preserve"> </w:t>
-      </w:r>
-      <w:proofErr w:type="spellStart"/>
-      <w:r>
-        <w:rPr>
-          <w:rFonts w:asciiTheme="majorHAnsi" w:hAnsiTheme="majorHAnsi" w:cstheme="majorHAnsi"/>
-          <w:sz w:val="24"/>
-          <w:szCs w:val="24"/>
+          <w:sz w:val="28"/>
+          <w:szCs w:val="28"/>
+          <w:lang w:val="en-US"/>
+        </w:rPr>
+        <w:t xml:space="preserve"> </w:t>
+      </w:r>
+      <w:proofErr w:type="spellStart"/>
+      <w:r>
+        <w:rPr>
+          <w:rFonts w:asciiTheme="majorHAnsi" w:hAnsiTheme="majorHAnsi" w:cstheme="majorHAnsi"/>
+          <w:sz w:val="28"/>
+          <w:szCs w:val="28"/>
           <w:lang w:val="en-US"/>
         </w:rPr>
         <w:t>mesečnom</w:t>
@@ -446,18 +446,18 @@
       <w:r>
         <w:rPr>
           <w:rFonts w:asciiTheme="majorHAnsi" w:hAnsiTheme="majorHAnsi" w:cstheme="majorHAnsi"/>
-          <w:sz w:val="24"/>
-          <w:szCs w:val="24"/>
-          <w:lang w:val="en-US"/>
-        </w:rPr>
-        <w:t xml:space="preserve"> </w:t>
-      </w:r>
-      <w:proofErr w:type="spellStart"/>
-      <w:r>
-        <w:rPr>
-          <w:rFonts w:asciiTheme="majorHAnsi" w:hAnsiTheme="majorHAnsi" w:cstheme="majorHAnsi"/>
-          <w:sz w:val="24"/>
-          <w:szCs w:val="24"/>
+          <w:sz w:val="28"/>
+          <w:szCs w:val="28"/>
+          <w:lang w:val="en-US"/>
+        </w:rPr>
+        <w:t xml:space="preserve"> </w:t>
+      </w:r>
+      <w:proofErr w:type="spellStart"/>
+      <w:r>
+        <w:rPr>
+          <w:rFonts w:asciiTheme="majorHAnsi" w:hAnsiTheme="majorHAnsi" w:cstheme="majorHAnsi"/>
+          <w:sz w:val="28"/>
+          <w:szCs w:val="28"/>
           <w:lang w:val="en-US"/>
         </w:rPr>
         <w:t>nivou</w:t>
@@ -466,8 +466,8 @@
       <w:r>
         <w:rPr>
           <w:rFonts w:asciiTheme="majorHAnsi" w:hAnsiTheme="majorHAnsi" w:cstheme="majorHAnsi"/>
-          <w:sz w:val="24"/>
-          <w:szCs w:val="24"/>
+          <w:sz w:val="28"/>
+          <w:szCs w:val="28"/>
           <w:lang w:val="en-US"/>
         </w:rPr>
         <w:t xml:space="preserve"> je </w:t>
@@ -476,8 +476,8 @@
       <w:r>
         <w:rPr>
           <w:rFonts w:asciiTheme="majorHAnsi" w:hAnsiTheme="majorHAnsi" w:cstheme="majorHAnsi"/>
-          <w:sz w:val="24"/>
-          <w:szCs w:val="24"/>
+          <w:sz w:val="28"/>
+          <w:szCs w:val="28"/>
           <w:lang w:val="en-US"/>
         </w:rPr>
         <w:t>milion</w:t>
@@ -486,8 +486,8 @@
       <w:r>
         <w:rPr>
           <w:rFonts w:asciiTheme="majorHAnsi" w:hAnsiTheme="majorHAnsi" w:cstheme="majorHAnsi"/>
-          <w:sz w:val="24"/>
-          <w:szCs w:val="24"/>
+          <w:sz w:val="28"/>
+          <w:szCs w:val="28"/>
           <w:lang w:val="en-US"/>
         </w:rPr>
         <w:t>,</w:t>
@@ -498,16 +498,16 @@
         <w:jc w:val="both"/>
         <w:rPr>
           <w:rFonts w:asciiTheme="majorHAnsi" w:hAnsiTheme="majorHAnsi" w:cstheme="majorHAnsi"/>
-          <w:sz w:val="24"/>
-          <w:szCs w:val="24"/>
-          <w:lang w:val="en-US"/>
-        </w:rPr>
-      </w:pPr>
-      <w:r>
-        <w:rPr>
-          <w:rFonts w:asciiTheme="majorHAnsi" w:hAnsiTheme="majorHAnsi" w:cstheme="majorHAnsi"/>
-          <w:sz w:val="24"/>
-          <w:szCs w:val="24"/>
+          <w:sz w:val="28"/>
+          <w:szCs w:val="28"/>
+          <w:lang w:val="en-US"/>
+        </w:rPr>
+      </w:pPr>
+      <w:r>
+        <w:rPr>
+          <w:rFonts w:asciiTheme="majorHAnsi" w:hAnsiTheme="majorHAnsi" w:cstheme="majorHAnsi"/>
+          <w:sz w:val="28"/>
+          <w:szCs w:val="28"/>
           <w:lang w:val="en-US"/>
         </w:rPr>
         <w:t>-</w:t>
@@ -515,18 +515,18 @@
       <w:r>
         <w:rPr>
           <w:rFonts w:asciiTheme="majorHAnsi" w:hAnsiTheme="majorHAnsi" w:cstheme="majorHAnsi"/>
-          <w:sz w:val="24"/>
-          <w:szCs w:val="24"/>
-          <w:lang w:val="en-US"/>
-        </w:rPr>
-        <w:t xml:space="preserve"> </w:t>
-      </w:r>
-      <w:proofErr w:type="spellStart"/>
-      <w:r>
-        <w:rPr>
-          <w:rFonts w:asciiTheme="majorHAnsi" w:hAnsiTheme="majorHAnsi" w:cstheme="majorHAnsi"/>
-          <w:sz w:val="24"/>
-          <w:szCs w:val="24"/>
+          <w:sz w:val="28"/>
+          <w:szCs w:val="28"/>
+          <w:lang w:val="en-US"/>
+        </w:rPr>
+        <w:t xml:space="preserve"> </w:t>
+      </w:r>
+      <w:proofErr w:type="spellStart"/>
+      <w:r>
+        <w:rPr>
+          <w:rFonts w:asciiTheme="majorHAnsi" w:hAnsiTheme="majorHAnsi" w:cstheme="majorHAnsi"/>
+          <w:sz w:val="28"/>
+          <w:szCs w:val="28"/>
           <w:lang w:val="en-US"/>
         </w:rPr>
         <w:t>sistem</w:t>
@@ -535,8 +535,8 @@
       <w:r>
         <w:rPr>
           <w:rFonts w:asciiTheme="majorHAnsi" w:hAnsiTheme="majorHAnsi" w:cstheme="majorHAnsi"/>
-          <w:sz w:val="24"/>
-          <w:szCs w:val="24"/>
+          <w:sz w:val="28"/>
+          <w:szCs w:val="28"/>
           <w:lang w:val="en-US"/>
         </w:rPr>
         <w:t xml:space="preserve"> mora </w:t>
@@ -545,8 +545,8 @@
       <w:r>
         <w:rPr>
           <w:rFonts w:asciiTheme="majorHAnsi" w:hAnsiTheme="majorHAnsi" w:cstheme="majorHAnsi"/>
-          <w:sz w:val="24"/>
-          <w:szCs w:val="24"/>
+          <w:sz w:val="28"/>
+          <w:szCs w:val="28"/>
           <w:lang w:val="en-US"/>
         </w:rPr>
         <w:t>biti</w:t>
@@ -555,18 +555,18 @@
       <w:r>
         <w:rPr>
           <w:rFonts w:asciiTheme="majorHAnsi" w:hAnsiTheme="majorHAnsi" w:cstheme="majorHAnsi"/>
-          <w:sz w:val="24"/>
-          <w:szCs w:val="24"/>
-          <w:lang w:val="en-US"/>
-        </w:rPr>
-        <w:t xml:space="preserve"> </w:t>
-      </w:r>
-      <w:proofErr w:type="spellStart"/>
-      <w:r>
-        <w:rPr>
-          <w:rFonts w:asciiTheme="majorHAnsi" w:hAnsiTheme="majorHAnsi" w:cstheme="majorHAnsi"/>
-          <w:sz w:val="24"/>
-          <w:szCs w:val="24"/>
+          <w:sz w:val="28"/>
+          <w:szCs w:val="28"/>
+          <w:lang w:val="en-US"/>
+        </w:rPr>
+        <w:t xml:space="preserve"> </w:t>
+      </w:r>
+      <w:proofErr w:type="spellStart"/>
+      <w:r>
+        <w:rPr>
+          <w:rFonts w:asciiTheme="majorHAnsi" w:hAnsiTheme="majorHAnsi" w:cstheme="majorHAnsi"/>
+          <w:sz w:val="28"/>
+          <w:szCs w:val="28"/>
           <w:lang w:val="en-US"/>
         </w:rPr>
         <w:t>skalabilan</w:t>
@@ -575,18 +575,18 @@
       <w:r>
         <w:rPr>
           <w:rFonts w:asciiTheme="majorHAnsi" w:hAnsiTheme="majorHAnsi" w:cstheme="majorHAnsi"/>
-          <w:sz w:val="24"/>
-          <w:szCs w:val="24"/>
-          <w:lang w:val="en-US"/>
-        </w:rPr>
-        <w:t xml:space="preserve"> </w:t>
-      </w:r>
-      <w:proofErr w:type="spellStart"/>
-      <w:r>
-        <w:rPr>
-          <w:rFonts w:asciiTheme="majorHAnsi" w:hAnsiTheme="majorHAnsi" w:cstheme="majorHAnsi"/>
-          <w:sz w:val="24"/>
-          <w:szCs w:val="24"/>
+          <w:sz w:val="28"/>
+          <w:szCs w:val="28"/>
+          <w:lang w:val="en-US"/>
+        </w:rPr>
+        <w:t xml:space="preserve"> </w:t>
+      </w:r>
+      <w:proofErr w:type="spellStart"/>
+      <w:r>
+        <w:rPr>
+          <w:rFonts w:asciiTheme="majorHAnsi" w:hAnsiTheme="majorHAnsi" w:cstheme="majorHAnsi"/>
+          <w:sz w:val="28"/>
+          <w:szCs w:val="28"/>
           <w:lang w:val="en-US"/>
         </w:rPr>
         <w:t>i</w:t>
@@ -595,18 +595,18 @@
       <w:r>
         <w:rPr>
           <w:rFonts w:asciiTheme="majorHAnsi" w:hAnsiTheme="majorHAnsi" w:cstheme="majorHAnsi"/>
-          <w:sz w:val="24"/>
-          <w:szCs w:val="24"/>
-          <w:lang w:val="en-US"/>
-        </w:rPr>
-        <w:t xml:space="preserve"> </w:t>
-      </w:r>
-      <w:proofErr w:type="spellStart"/>
-      <w:r>
-        <w:rPr>
-          <w:rFonts w:asciiTheme="majorHAnsi" w:hAnsiTheme="majorHAnsi" w:cstheme="majorHAnsi"/>
-          <w:sz w:val="24"/>
-          <w:szCs w:val="24"/>
+          <w:sz w:val="28"/>
+          <w:szCs w:val="28"/>
+          <w:lang w:val="en-US"/>
+        </w:rPr>
+        <w:t xml:space="preserve"> </w:t>
+      </w:r>
+      <w:proofErr w:type="spellStart"/>
+      <w:r>
+        <w:rPr>
+          <w:rFonts w:asciiTheme="majorHAnsi" w:hAnsiTheme="majorHAnsi" w:cstheme="majorHAnsi"/>
+          <w:sz w:val="28"/>
+          <w:szCs w:val="28"/>
           <w:lang w:val="en-US"/>
         </w:rPr>
         <w:t>visoko</w:t>
@@ -615,18 +615,18 @@
       <w:r>
         <w:rPr>
           <w:rFonts w:asciiTheme="majorHAnsi" w:hAnsiTheme="majorHAnsi" w:cstheme="majorHAnsi"/>
-          <w:sz w:val="24"/>
-          <w:szCs w:val="24"/>
-          <w:lang w:val="en-US"/>
-        </w:rPr>
-        <w:t xml:space="preserve"> </w:t>
-      </w:r>
-      <w:proofErr w:type="spellStart"/>
-      <w:r>
-        <w:rPr>
-          <w:rFonts w:asciiTheme="majorHAnsi" w:hAnsiTheme="majorHAnsi" w:cstheme="majorHAnsi"/>
-          <w:sz w:val="24"/>
-          <w:szCs w:val="24"/>
+          <w:sz w:val="28"/>
+          <w:szCs w:val="28"/>
+          <w:lang w:val="en-US"/>
+        </w:rPr>
+        <w:t xml:space="preserve"> </w:t>
+      </w:r>
+      <w:proofErr w:type="spellStart"/>
+      <w:r>
+        <w:rPr>
+          <w:rFonts w:asciiTheme="majorHAnsi" w:hAnsiTheme="majorHAnsi" w:cstheme="majorHAnsi"/>
+          <w:sz w:val="28"/>
+          <w:szCs w:val="28"/>
           <w:lang w:val="en-US"/>
         </w:rPr>
         <w:t>dostupan</w:t>
@@ -635,8 +635,8 @@
       <w:r>
         <w:rPr>
           <w:rFonts w:asciiTheme="majorHAnsi" w:hAnsiTheme="majorHAnsi" w:cstheme="majorHAnsi"/>
-          <w:sz w:val="24"/>
-          <w:szCs w:val="24"/>
+          <w:sz w:val="28"/>
+          <w:szCs w:val="28"/>
           <w:lang w:val="en-US"/>
         </w:rPr>
         <w:t>.</w:t>
@@ -646,8 +646,8 @@
       <w:pPr>
         <w:rPr>
           <w:rFonts w:asciiTheme="majorHAnsi" w:hAnsiTheme="majorHAnsi" w:cstheme="majorHAnsi"/>
-          <w:sz w:val="32"/>
-          <w:szCs w:val="32"/>
+          <w:sz w:val="28"/>
+          <w:szCs w:val="28"/>
           <w:lang w:val="en-US"/>
         </w:rPr>
       </w:pPr>

</xml_diff>